<commit_message>
Atualização dos diagramas, prototipos e inclusão dos arquivos
</commit_message>
<xml_diff>
--- a/4.3 Caso de Uso - UC-55 Solicitar alocação de máquina.docx
+++ b/4.3 Caso de Uso - UC-55 Solicitar alocação de máquina.docx
@@ -2116,8 +2116,6 @@
         </w:rPr>
         <w:br w:type="page"/>
       </w:r>
-      <w:bookmarkStart w:id="0" w:name="_GoBack"/>
-      <w:bookmarkEnd w:id="0"/>
     </w:p>
     <w:tbl>
       <w:tblPr>
@@ -2267,300 +2265,6 @@
                 <w:szCs w:val="20"/>
                 <w:lang w:eastAsia="pt-BR"/>
               </w:rPr>
-              <w:drawing>
-                <wp:inline distT="0" distB="0" distL="0" distR="0">
-                  <wp:extent cx="5753100" cy="6515100"/>
-                  <wp:effectExtent l="0" t="0" r="0" b="0"/>
-                  <wp:docPr id="1" name="Imagem 1" descr="C:\Users\Lucas\AppData\Local\Microsoft\Windows\INetCache\Content.Word\Solicitar_alocação_de_máquina.png"/>
-                  <wp:cNvGraphicFramePr>
-                    <a:graphicFrameLocks xmlns:a="http://schemas.openxmlformats.org/drawingml/2006/main" noChangeAspect="1"/>
-                  </wp:cNvGraphicFramePr>
-                  <a:graphic xmlns:a="http://schemas.openxmlformats.org/drawingml/2006/main">
-                    <a:graphicData uri="http://schemas.openxmlformats.org/drawingml/2006/picture">
-                      <pic:pic xmlns:pic="http://schemas.openxmlformats.org/drawingml/2006/picture">
-                        <pic:nvPicPr>
-                          <pic:cNvPr id="0" name="Picture 5" descr="C:\Users\Lucas\AppData\Local\Microsoft\Windows\INetCache\Content.Word\Solicitar_alocação_de_máquina.png"/>
-                          <pic:cNvPicPr>
-                            <a:picLocks noChangeAspect="1" noChangeArrowheads="1"/>
-                          </pic:cNvPicPr>
-                        </pic:nvPicPr>
-                        <pic:blipFill>
-                          <a:blip r:embed="rId7">
-                            <a:extLst>
-                              <a:ext uri="{28A0092B-C50C-407E-A947-70E740481C1C}">
-                                <a14:useLocalDpi xmlns:a14="http://schemas.microsoft.com/office/drawing/2010/main" val="0"/>
-                              </a:ext>
-                            </a:extLst>
-                          </a:blip>
-                          <a:srcRect/>
-                          <a:stretch>
-                            <a:fillRect/>
-                          </a:stretch>
-                        </pic:blipFill>
-                        <pic:spPr bwMode="auto">
-                          <a:xfrm>
-                            <a:off x="0" y="0"/>
-                            <a:ext cx="5753100" cy="6515100"/>
-                          </a:xfrm>
-                          <a:prstGeom prst="rect">
-                            <a:avLst/>
-                          </a:prstGeom>
-                          <a:noFill/>
-                          <a:ln>
-                            <a:noFill/>
-                          </a:ln>
-                        </pic:spPr>
-                      </pic:pic>
-                    </a:graphicData>
-                  </a:graphic>
-                </wp:inline>
-              </w:drawing>
-            </w:r>
-          </w:p>
-          <w:p>
-            <w:pPr>
-              <w:pStyle w:val="Cabealho"/>
-              <w:tabs>
-                <w:tab w:val="clear" w:pos="4252"/>
-                <w:tab w:val="clear" w:pos="8504"/>
-                <w:tab w:val="left" w:pos="395"/>
-              </w:tabs>
-              <w:jc w:val="both"/>
-              <w:rPr>
-                <w:rFonts w:ascii="Arial" w:hAnsi="Arial" w:cs="Arial"/>
-                <w:b/>
-                <w:bCs/>
-                <w:color w:val="808080" w:themeColor="background1" w:themeShade="80"/>
-              </w:rPr>
-            </w:pPr>
-          </w:p>
-          <w:p>
-            <w:pPr>
-              <w:pStyle w:val="Cabealho"/>
-              <w:tabs>
-                <w:tab w:val="clear" w:pos="4252"/>
-                <w:tab w:val="clear" w:pos="8504"/>
-                <w:tab w:val="left" w:pos="395"/>
-              </w:tabs>
-              <w:jc w:val="both"/>
-              <w:rPr>
-                <w:rFonts w:ascii="Arial" w:hAnsi="Arial" w:cs="Arial"/>
-                <w:b/>
-                <w:bCs/>
-                <w:color w:val="808080" w:themeColor="background1" w:themeShade="80"/>
-              </w:rPr>
-            </w:pPr>
-          </w:p>
-          <w:p>
-            <w:pPr>
-              <w:pStyle w:val="Cabealho"/>
-              <w:tabs>
-                <w:tab w:val="clear" w:pos="4252"/>
-                <w:tab w:val="clear" w:pos="8504"/>
-                <w:tab w:val="left" w:pos="395"/>
-              </w:tabs>
-              <w:jc w:val="both"/>
-              <w:rPr>
-                <w:rFonts w:ascii="Arial" w:hAnsi="Arial" w:cs="Arial"/>
-                <w:b/>
-                <w:bCs/>
-                <w:color w:val="808080" w:themeColor="background1" w:themeShade="80"/>
-              </w:rPr>
-            </w:pPr>
-          </w:p>
-          <w:p>
-            <w:pPr>
-              <w:pStyle w:val="Cabealho"/>
-              <w:tabs>
-                <w:tab w:val="clear" w:pos="4252"/>
-                <w:tab w:val="clear" w:pos="8504"/>
-                <w:tab w:val="left" w:pos="395"/>
-              </w:tabs>
-              <w:jc w:val="both"/>
-              <w:rPr>
-                <w:rFonts w:ascii="Arial" w:hAnsi="Arial" w:cs="Arial"/>
-                <w:b/>
-                <w:bCs/>
-                <w:color w:val="808080" w:themeColor="background1" w:themeShade="80"/>
-              </w:rPr>
-            </w:pPr>
-          </w:p>
-          <w:p>
-            <w:pPr>
-              <w:pStyle w:val="Cabealho"/>
-              <w:tabs>
-                <w:tab w:val="clear" w:pos="4252"/>
-                <w:tab w:val="clear" w:pos="8504"/>
-                <w:tab w:val="left" w:pos="395"/>
-              </w:tabs>
-              <w:jc w:val="both"/>
-              <w:rPr>
-                <w:rFonts w:ascii="Arial" w:hAnsi="Arial" w:cs="Arial"/>
-                <w:b/>
-                <w:bCs/>
-                <w:color w:val="808080" w:themeColor="background1" w:themeShade="80"/>
-              </w:rPr>
-            </w:pPr>
-          </w:p>
-          <w:p>
-            <w:pPr>
-              <w:pStyle w:val="Cabealho"/>
-              <w:tabs>
-                <w:tab w:val="clear" w:pos="4252"/>
-                <w:tab w:val="clear" w:pos="8504"/>
-                <w:tab w:val="left" w:pos="395"/>
-              </w:tabs>
-              <w:jc w:val="both"/>
-              <w:rPr>
-                <w:rFonts w:ascii="Arial" w:hAnsi="Arial" w:cs="Arial"/>
-                <w:b/>
-                <w:bCs/>
-                <w:color w:val="808080" w:themeColor="background1" w:themeShade="80"/>
-              </w:rPr>
-            </w:pPr>
-          </w:p>
-          <w:p>
-            <w:pPr>
-              <w:pStyle w:val="Cabealho"/>
-              <w:tabs>
-                <w:tab w:val="clear" w:pos="4252"/>
-                <w:tab w:val="clear" w:pos="8504"/>
-                <w:tab w:val="left" w:pos="395"/>
-              </w:tabs>
-              <w:jc w:val="both"/>
-              <w:rPr>
-                <w:rFonts w:ascii="Arial" w:hAnsi="Arial" w:cs="Arial"/>
-                <w:b/>
-                <w:bCs/>
-                <w:color w:val="808080" w:themeColor="background1" w:themeShade="80"/>
-              </w:rPr>
-            </w:pPr>
-          </w:p>
-          <w:p>
-            <w:pPr>
-              <w:pStyle w:val="Cabealho"/>
-              <w:tabs>
-                <w:tab w:val="clear" w:pos="4252"/>
-                <w:tab w:val="clear" w:pos="8504"/>
-                <w:tab w:val="left" w:pos="395"/>
-              </w:tabs>
-              <w:jc w:val="both"/>
-              <w:rPr>
-                <w:rFonts w:ascii="Arial" w:hAnsi="Arial" w:cs="Arial"/>
-                <w:b/>
-                <w:bCs/>
-                <w:color w:val="808080" w:themeColor="background1" w:themeShade="80"/>
-              </w:rPr>
-            </w:pPr>
-          </w:p>
-          <w:p>
-            <w:pPr>
-              <w:pStyle w:val="Cabealho"/>
-              <w:tabs>
-                <w:tab w:val="clear" w:pos="4252"/>
-                <w:tab w:val="clear" w:pos="8504"/>
-                <w:tab w:val="left" w:pos="395"/>
-              </w:tabs>
-              <w:jc w:val="both"/>
-              <w:rPr>
-                <w:rFonts w:ascii="Arial" w:hAnsi="Arial" w:cs="Arial"/>
-                <w:b/>
-                <w:bCs/>
-                <w:color w:val="808080" w:themeColor="background1" w:themeShade="80"/>
-              </w:rPr>
-            </w:pPr>
-          </w:p>
-          <w:p>
-            <w:pPr>
-              <w:pStyle w:val="Cabealho"/>
-              <w:tabs>
-                <w:tab w:val="clear" w:pos="4252"/>
-                <w:tab w:val="clear" w:pos="8504"/>
-                <w:tab w:val="left" w:pos="395"/>
-              </w:tabs>
-              <w:jc w:val="both"/>
-              <w:rPr>
-                <w:rFonts w:ascii="Arial" w:hAnsi="Arial" w:cs="Arial"/>
-                <w:b/>
-                <w:bCs/>
-                <w:color w:val="808080" w:themeColor="background1" w:themeShade="80"/>
-              </w:rPr>
-            </w:pPr>
-          </w:p>
-          <w:p>
-            <w:pPr>
-              <w:pStyle w:val="Cabealho"/>
-              <w:tabs>
-                <w:tab w:val="clear" w:pos="4252"/>
-                <w:tab w:val="clear" w:pos="8504"/>
-                <w:tab w:val="left" w:pos="395"/>
-              </w:tabs>
-              <w:jc w:val="both"/>
-              <w:rPr>
-                <w:rFonts w:ascii="Arial" w:hAnsi="Arial" w:cs="Arial"/>
-                <w:b/>
-                <w:bCs/>
-                <w:color w:val="808080" w:themeColor="background1" w:themeShade="80"/>
-              </w:rPr>
-            </w:pPr>
-          </w:p>
-          <w:p>
-            <w:pPr>
-              <w:pStyle w:val="Cabealho"/>
-              <w:tabs>
-                <w:tab w:val="clear" w:pos="4252"/>
-                <w:tab w:val="clear" w:pos="8504"/>
-                <w:tab w:val="left" w:pos="395"/>
-              </w:tabs>
-              <w:jc w:val="both"/>
-              <w:rPr>
-                <w:rFonts w:ascii="Arial" w:hAnsi="Arial" w:cs="Arial"/>
-                <w:b/>
-                <w:bCs/>
-                <w:color w:val="808080" w:themeColor="background1" w:themeShade="80"/>
-              </w:rPr>
-            </w:pPr>
-          </w:p>
-          <w:p>
-            <w:pPr>
-              <w:pStyle w:val="Cabealho"/>
-              <w:tabs>
-                <w:tab w:val="clear" w:pos="4252"/>
-                <w:tab w:val="clear" w:pos="8504"/>
-                <w:tab w:val="left" w:pos="395"/>
-              </w:tabs>
-              <w:jc w:val="both"/>
-              <w:rPr>
-                <w:rFonts w:ascii="Arial" w:hAnsi="Arial" w:cs="Arial"/>
-                <w:b/>
-                <w:bCs/>
-                <w:color w:val="808080" w:themeColor="background1" w:themeShade="80"/>
-              </w:rPr>
-            </w:pPr>
-          </w:p>
-          <w:p>
-            <w:pPr>
-              <w:pStyle w:val="Cabealho"/>
-              <w:tabs>
-                <w:tab w:val="clear" w:pos="4252"/>
-                <w:tab w:val="clear" w:pos="8504"/>
-                <w:tab w:val="left" w:pos="395"/>
-              </w:tabs>
-              <w:jc w:val="both"/>
-              <w:rPr>
-                <w:rFonts w:ascii="Arial" w:hAnsi="Arial" w:cs="Arial"/>
-                <w:b/>
-                <w:bCs/>
-                <w:color w:val="808080" w:themeColor="background1" w:themeShade="80"/>
-              </w:rPr>
-            </w:pPr>
-            <w:r>
-              <w:rPr>
-                <w:rFonts w:ascii="Arial" w:hAnsi="Arial" w:cs="Arial"/>
-                <w:b/>
-                <w:bCs/>
-                <w:color w:val="808080" w:themeColor="background1" w:themeShade="80"/>
-              </w:rPr>
               <w:pict>
                 <v:shapetype id="_x0000_t75" coordsize="21600,21600" o:spt="75" o:preferrelative="t" path="m@4@5l@4@11@9@11@9@5xe" filled="f" stroked="f">
                   <v:stroke joinstyle="miter"/>
@@ -2581,8 +2285,8 @@
                   <v:path o:extrusionok="f" gradientshapeok="t" o:connecttype="rect"/>
                   <o:lock v:ext="edit" aspectratio="t"/>
                 </v:shapetype>
-                <v:shape id="_x0000_i1025" type="#_x0000_t75" style="width:453pt;height:517.5pt">
-                  <v:imagedata r:id="rId8" o:title="selecionar_cliente_desalocacao"/>
+                <v:shape id="_x0000_i1026" type="#_x0000_t75" style="width:453.75pt;height:516pt">
+                  <v:imagedata r:id="rId7" o:title="Solicitar_alocação_de_máquina"/>
                 </v:shape>
               </w:pict>
             </w:r>
@@ -2824,6 +2528,19 @@
                 <w:color w:val="808080" w:themeColor="background1" w:themeShade="80"/>
               </w:rPr>
             </w:pPr>
+            <w:r>
+              <w:rPr>
+                <w:rFonts w:ascii="Arial" w:hAnsi="Arial" w:cs="Arial"/>
+                <w:b/>
+                <w:bCs/>
+                <w:color w:val="808080" w:themeColor="background1" w:themeShade="80"/>
+              </w:rPr>
+              <w:pict>
+                <v:shape id="_x0000_i1027" type="#_x0000_t75" style="width:453.75pt;height:516pt">
+                  <v:imagedata r:id="rId8" o:title="SelecionarClienteAlocacao"/>
+                </v:shape>
+              </w:pict>
+            </w:r>
           </w:p>
           <w:p>
             <w:pPr>
@@ -2841,16 +2558,256 @@
                 <w:color w:val="808080" w:themeColor="background1" w:themeShade="80"/>
               </w:rPr>
             </w:pPr>
-            <w:r>
+          </w:p>
+          <w:p>
+            <w:pPr>
+              <w:pStyle w:val="Cabealho"/>
+              <w:tabs>
+                <w:tab w:val="clear" w:pos="4252"/>
+                <w:tab w:val="clear" w:pos="8504"/>
+                <w:tab w:val="left" w:pos="395"/>
+              </w:tabs>
+              <w:jc w:val="both"/>
               <w:rPr>
                 <w:rFonts w:ascii="Arial" w:hAnsi="Arial" w:cs="Arial"/>
                 <w:b/>
                 <w:bCs/>
                 <w:color w:val="808080" w:themeColor="background1" w:themeShade="80"/>
               </w:rPr>
+            </w:pPr>
+          </w:p>
+          <w:p>
+            <w:pPr>
+              <w:pStyle w:val="Cabealho"/>
+              <w:tabs>
+                <w:tab w:val="clear" w:pos="4252"/>
+                <w:tab w:val="clear" w:pos="8504"/>
+                <w:tab w:val="left" w:pos="395"/>
+              </w:tabs>
+              <w:jc w:val="both"/>
+              <w:rPr>
+                <w:rFonts w:ascii="Arial" w:hAnsi="Arial" w:cs="Arial"/>
+                <w:b/>
+                <w:bCs/>
+                <w:color w:val="808080" w:themeColor="background1" w:themeShade="80"/>
+              </w:rPr>
+            </w:pPr>
+          </w:p>
+          <w:p>
+            <w:pPr>
+              <w:pStyle w:val="Cabealho"/>
+              <w:tabs>
+                <w:tab w:val="clear" w:pos="4252"/>
+                <w:tab w:val="clear" w:pos="8504"/>
+                <w:tab w:val="left" w:pos="395"/>
+              </w:tabs>
+              <w:jc w:val="both"/>
+              <w:rPr>
+                <w:rFonts w:ascii="Arial" w:hAnsi="Arial" w:cs="Arial"/>
+                <w:b/>
+                <w:bCs/>
+                <w:color w:val="808080" w:themeColor="background1" w:themeShade="80"/>
+              </w:rPr>
+            </w:pPr>
+          </w:p>
+          <w:p>
+            <w:pPr>
+              <w:pStyle w:val="Cabealho"/>
+              <w:tabs>
+                <w:tab w:val="clear" w:pos="4252"/>
+                <w:tab w:val="clear" w:pos="8504"/>
+                <w:tab w:val="left" w:pos="395"/>
+              </w:tabs>
+              <w:jc w:val="both"/>
+              <w:rPr>
+                <w:rFonts w:ascii="Arial" w:hAnsi="Arial" w:cs="Arial"/>
+                <w:b/>
+                <w:bCs/>
+                <w:color w:val="808080" w:themeColor="background1" w:themeShade="80"/>
+              </w:rPr>
+            </w:pPr>
+          </w:p>
+          <w:p>
+            <w:pPr>
+              <w:pStyle w:val="Cabealho"/>
+              <w:tabs>
+                <w:tab w:val="clear" w:pos="4252"/>
+                <w:tab w:val="clear" w:pos="8504"/>
+                <w:tab w:val="left" w:pos="395"/>
+              </w:tabs>
+              <w:jc w:val="both"/>
+              <w:rPr>
+                <w:rFonts w:ascii="Arial" w:hAnsi="Arial" w:cs="Arial"/>
+                <w:b/>
+                <w:bCs/>
+                <w:color w:val="808080" w:themeColor="background1" w:themeShade="80"/>
+              </w:rPr>
+            </w:pPr>
+          </w:p>
+          <w:p>
+            <w:pPr>
+              <w:pStyle w:val="Cabealho"/>
+              <w:tabs>
+                <w:tab w:val="clear" w:pos="4252"/>
+                <w:tab w:val="clear" w:pos="8504"/>
+                <w:tab w:val="left" w:pos="395"/>
+              </w:tabs>
+              <w:jc w:val="both"/>
+              <w:rPr>
+                <w:rFonts w:ascii="Arial" w:hAnsi="Arial" w:cs="Arial"/>
+                <w:b/>
+                <w:bCs/>
+                <w:color w:val="808080" w:themeColor="background1" w:themeShade="80"/>
+              </w:rPr>
+            </w:pPr>
+          </w:p>
+          <w:p>
+            <w:pPr>
+              <w:pStyle w:val="Cabealho"/>
+              <w:tabs>
+                <w:tab w:val="clear" w:pos="4252"/>
+                <w:tab w:val="clear" w:pos="8504"/>
+                <w:tab w:val="left" w:pos="395"/>
+              </w:tabs>
+              <w:jc w:val="both"/>
+              <w:rPr>
+                <w:rFonts w:ascii="Arial" w:hAnsi="Arial" w:cs="Arial"/>
+                <w:b/>
+                <w:bCs/>
+                <w:color w:val="808080" w:themeColor="background1" w:themeShade="80"/>
+              </w:rPr>
+            </w:pPr>
+          </w:p>
+          <w:p>
+            <w:pPr>
+              <w:pStyle w:val="Cabealho"/>
+              <w:tabs>
+                <w:tab w:val="clear" w:pos="4252"/>
+                <w:tab w:val="clear" w:pos="8504"/>
+                <w:tab w:val="left" w:pos="395"/>
+              </w:tabs>
+              <w:jc w:val="both"/>
+              <w:rPr>
+                <w:rFonts w:ascii="Arial" w:hAnsi="Arial" w:cs="Arial"/>
+                <w:b/>
+                <w:bCs/>
+                <w:color w:val="808080" w:themeColor="background1" w:themeShade="80"/>
+              </w:rPr>
+            </w:pPr>
+          </w:p>
+          <w:p>
+            <w:pPr>
+              <w:pStyle w:val="Cabealho"/>
+              <w:tabs>
+                <w:tab w:val="clear" w:pos="4252"/>
+                <w:tab w:val="clear" w:pos="8504"/>
+                <w:tab w:val="left" w:pos="395"/>
+              </w:tabs>
+              <w:jc w:val="both"/>
+              <w:rPr>
+                <w:rFonts w:ascii="Arial" w:hAnsi="Arial" w:cs="Arial"/>
+                <w:b/>
+                <w:bCs/>
+                <w:color w:val="808080" w:themeColor="background1" w:themeShade="80"/>
+              </w:rPr>
+            </w:pPr>
+          </w:p>
+          <w:p>
+            <w:pPr>
+              <w:pStyle w:val="Cabealho"/>
+              <w:tabs>
+                <w:tab w:val="clear" w:pos="4252"/>
+                <w:tab w:val="clear" w:pos="8504"/>
+                <w:tab w:val="left" w:pos="395"/>
+              </w:tabs>
+              <w:jc w:val="both"/>
+              <w:rPr>
+                <w:rFonts w:ascii="Arial" w:hAnsi="Arial" w:cs="Arial"/>
+                <w:b/>
+                <w:bCs/>
+                <w:color w:val="808080" w:themeColor="background1" w:themeShade="80"/>
+              </w:rPr>
+            </w:pPr>
+          </w:p>
+          <w:p>
+            <w:pPr>
+              <w:pStyle w:val="Cabealho"/>
+              <w:tabs>
+                <w:tab w:val="clear" w:pos="4252"/>
+                <w:tab w:val="clear" w:pos="8504"/>
+                <w:tab w:val="left" w:pos="395"/>
+              </w:tabs>
+              <w:jc w:val="both"/>
+              <w:rPr>
+                <w:rFonts w:ascii="Arial" w:hAnsi="Arial" w:cs="Arial"/>
+                <w:b/>
+                <w:bCs/>
+                <w:color w:val="808080" w:themeColor="background1" w:themeShade="80"/>
+              </w:rPr>
+            </w:pPr>
+          </w:p>
+          <w:p>
+            <w:pPr>
+              <w:pStyle w:val="Cabealho"/>
+              <w:tabs>
+                <w:tab w:val="clear" w:pos="4252"/>
+                <w:tab w:val="clear" w:pos="8504"/>
+                <w:tab w:val="left" w:pos="395"/>
+              </w:tabs>
+              <w:jc w:val="both"/>
+              <w:rPr>
+                <w:rFonts w:ascii="Arial" w:hAnsi="Arial" w:cs="Arial"/>
+                <w:b/>
+                <w:bCs/>
+                <w:color w:val="808080" w:themeColor="background1" w:themeShade="80"/>
+              </w:rPr>
+            </w:pPr>
+          </w:p>
+          <w:p>
+            <w:pPr>
+              <w:pStyle w:val="Cabealho"/>
+              <w:tabs>
+                <w:tab w:val="clear" w:pos="4252"/>
+                <w:tab w:val="clear" w:pos="8504"/>
+                <w:tab w:val="left" w:pos="395"/>
+              </w:tabs>
+              <w:jc w:val="both"/>
+              <w:rPr>
+                <w:rFonts w:ascii="Arial" w:hAnsi="Arial" w:cs="Arial"/>
+                <w:b/>
+                <w:bCs/>
+                <w:color w:val="808080" w:themeColor="background1" w:themeShade="80"/>
+              </w:rPr>
+            </w:pPr>
+          </w:p>
+          <w:p>
+            <w:pPr>
+              <w:pStyle w:val="Cabealho"/>
+              <w:tabs>
+                <w:tab w:val="clear" w:pos="4252"/>
+                <w:tab w:val="clear" w:pos="8504"/>
+                <w:tab w:val="left" w:pos="395"/>
+              </w:tabs>
+              <w:jc w:val="both"/>
+              <w:rPr>
+                <w:rFonts w:ascii="Arial" w:hAnsi="Arial" w:cs="Arial"/>
+                <w:b/>
+                <w:bCs/>
+                <w:color w:val="808080" w:themeColor="background1" w:themeShade="80"/>
+              </w:rPr>
+            </w:pPr>
+            <w:bookmarkStart w:id="0" w:name="_GoBack"/>
+            <w:bookmarkEnd w:id="0"/>
+            <w:r>
+              <w:rPr>
+                <w:rFonts w:ascii="Arial" w:hAnsi="Arial" w:cs="Arial"/>
+                <w:b/>
+                <w:bCs/>
+                <w:color w:val="808080" w:themeColor="background1" w:themeShade="80"/>
+              </w:rPr>
               <w:pict>
-                <v:shape id="_x0000_i1026" type="#_x0000_t75" style="width:453pt;height:517.5pt">
-                  <v:imagedata r:id="rId9" o:title="Selecionar_maquina_desalocacao"/>
+                <v:shape id="_x0000_i1028" type="#_x0000_t75" style="width:453.75pt;height:516pt">
+                  <v:imagedata r:id="rId9" o:title="SelecionarMaquinaAlocacao"/>
                 </v:shape>
               </w:pict>
             </w:r>
@@ -3227,8 +3184,8 @@
                 <w:color w:val="808080" w:themeColor="background1" w:themeShade="80"/>
               </w:rPr>
               <w:pict>
-                <v:shape id="_x0000_i1027" type="#_x0000_t75" style="width:453pt;height:435pt">
-                  <v:imagedata r:id="rId10" o:title="Solicitar alocação de máquina"/>
+                <v:shape id="_x0000_i1025" type="#_x0000_t75" style="width:453pt;height:558pt">
+                  <v:imagedata r:id="rId10" o:title="Solicitar_alocação_de_máquina_Diagrama"/>
                 </v:shape>
               </w:pict>
             </w:r>

</xml_diff>

<commit_message>
Ajuste nos casos de uso de solicitação de alocação/desalocação
</commit_message>
<xml_diff>
--- a/4.3 Caso de Uso - UC-55 Solicitar alocação de máquina.docx
+++ b/4.3 Caso de Uso - UC-55 Solicitar alocação de máquina.docx
@@ -960,25 +960,7 @@
                 <w:sz w:val="20"/>
                 <w:szCs w:val="20"/>
               </w:rPr>
-              <w:t>Ator</w:t>
-            </w:r>
-            <w:r>
-              <w:rPr>
-                <w:rFonts w:ascii="Tahoma" w:hAnsi="Tahoma" w:cs="Tahoma"/>
-                <w:color w:val="000000" w:themeColor="text1"/>
-                <w:sz w:val="20"/>
-                <w:szCs w:val="20"/>
-              </w:rPr>
-              <w:t xml:space="preserve"> </w:t>
-            </w:r>
-            <w:r>
-              <w:rPr>
-                <w:rFonts w:ascii="Tahoma" w:hAnsi="Tahoma" w:cs="Tahoma"/>
-                <w:color w:val="000000" w:themeColor="text1"/>
-                <w:sz w:val="20"/>
-                <w:szCs w:val="20"/>
-              </w:rPr>
-              <w:t>clica no botão salvar.</w:t>
+              <w:t>Ator clica no botão contratos.</w:t>
             </w:r>
           </w:p>
           <w:p>
@@ -1004,16 +986,175 @@
                 <w:sz w:val="20"/>
                 <w:szCs w:val="20"/>
               </w:rPr>
-              <w:t>Sistema verifica status do cliente e da máquina.</w:t>
-            </w:r>
-            <w:r>
-              <w:rPr>
-                <w:rFonts w:ascii="Tahoma" w:hAnsi="Tahoma" w:cs="Tahoma"/>
-                <w:color w:val="000000" w:themeColor="text1"/>
-                <w:sz w:val="20"/>
-                <w:szCs w:val="20"/>
-              </w:rPr>
-              <w:t xml:space="preserve"> [12.1] [12.2]</w:t>
+              <w:t>Sistema exibe tela para realizar uma pesquisa de contratos.</w:t>
+            </w:r>
+          </w:p>
+          <w:p>
+            <w:pPr>
+              <w:pStyle w:val="Cabealho"/>
+              <w:numPr>
+                <w:ilvl w:val="0"/>
+                <w:numId w:val="2"/>
+              </w:numPr>
+              <w:spacing w:line="276" w:lineRule="auto"/>
+              <w:jc w:val="both"/>
+              <w:rPr>
+                <w:rFonts w:ascii="Tahoma" w:hAnsi="Tahoma" w:cs="Tahoma"/>
+                <w:color w:val="000000" w:themeColor="text1"/>
+                <w:sz w:val="20"/>
+                <w:szCs w:val="20"/>
+              </w:rPr>
+            </w:pPr>
+            <w:r>
+              <w:rPr>
+                <w:rFonts w:ascii="Tahoma" w:hAnsi="Tahoma" w:cs="Tahoma"/>
+                <w:color w:val="000000" w:themeColor="text1"/>
+                <w:sz w:val="20"/>
+                <w:szCs w:val="20"/>
+              </w:rPr>
+              <w:t>Ator</w:t>
+            </w:r>
+            <w:r>
+              <w:rPr>
+                <w:rFonts w:ascii="Tahoma" w:hAnsi="Tahoma" w:cs="Tahoma"/>
+                <w:color w:val="000000" w:themeColor="text1"/>
+                <w:sz w:val="20"/>
+                <w:szCs w:val="20"/>
+              </w:rPr>
+              <w:t xml:space="preserve"> </w:t>
+            </w:r>
+            <w:r>
+              <w:rPr>
+                <w:rFonts w:ascii="Tahoma" w:hAnsi="Tahoma" w:cs="Tahoma"/>
+                <w:color w:val="000000" w:themeColor="text1"/>
+                <w:sz w:val="20"/>
+                <w:szCs w:val="20"/>
+              </w:rPr>
+              <w:t>seleciona o contrato que deseja associar a solicitação de alocação e clica no botão selecionar contrato. [13.1]</w:t>
+            </w:r>
+          </w:p>
+          <w:p>
+            <w:pPr>
+              <w:pStyle w:val="Cabealho"/>
+              <w:numPr>
+                <w:ilvl w:val="0"/>
+                <w:numId w:val="2"/>
+              </w:numPr>
+              <w:spacing w:line="276" w:lineRule="auto"/>
+              <w:jc w:val="both"/>
+              <w:rPr>
+                <w:rFonts w:ascii="Tahoma" w:hAnsi="Tahoma" w:cs="Tahoma"/>
+                <w:color w:val="000000" w:themeColor="text1"/>
+                <w:sz w:val="20"/>
+                <w:szCs w:val="20"/>
+              </w:rPr>
+            </w:pPr>
+            <w:r>
+              <w:rPr>
+                <w:rFonts w:ascii="Tahoma" w:hAnsi="Tahoma" w:cs="Tahoma"/>
+                <w:color w:val="000000" w:themeColor="text1"/>
+                <w:sz w:val="20"/>
+                <w:szCs w:val="20"/>
+              </w:rPr>
+              <w:t>Ator</w:t>
+            </w:r>
+            <w:r>
+              <w:rPr>
+                <w:rFonts w:ascii="Tahoma" w:hAnsi="Tahoma" w:cs="Tahoma"/>
+                <w:color w:val="000000" w:themeColor="text1"/>
+                <w:sz w:val="20"/>
+                <w:szCs w:val="20"/>
+              </w:rPr>
+              <w:t xml:space="preserve"> </w:t>
+            </w:r>
+            <w:r>
+              <w:rPr>
+                <w:rFonts w:ascii="Tahoma" w:hAnsi="Tahoma" w:cs="Tahoma"/>
+                <w:color w:val="000000" w:themeColor="text1"/>
+                <w:sz w:val="20"/>
+                <w:szCs w:val="20"/>
+              </w:rPr>
+              <w:t>clica no botão salvar.</w:t>
+            </w:r>
+          </w:p>
+          <w:p>
+            <w:pPr>
+              <w:pStyle w:val="Cabealho"/>
+              <w:numPr>
+                <w:ilvl w:val="0"/>
+                <w:numId w:val="2"/>
+              </w:numPr>
+              <w:spacing w:line="276" w:lineRule="auto"/>
+              <w:jc w:val="both"/>
+              <w:rPr>
+                <w:rFonts w:ascii="Tahoma" w:hAnsi="Tahoma" w:cs="Tahoma"/>
+                <w:color w:val="000000" w:themeColor="text1"/>
+                <w:sz w:val="20"/>
+                <w:szCs w:val="20"/>
+              </w:rPr>
+            </w:pPr>
+            <w:r>
+              <w:rPr>
+                <w:rFonts w:ascii="Tahoma" w:hAnsi="Tahoma" w:cs="Tahoma"/>
+                <w:color w:val="000000" w:themeColor="text1"/>
+                <w:sz w:val="20"/>
+                <w:szCs w:val="20"/>
+              </w:rPr>
+              <w:t xml:space="preserve">Sistema </w:t>
+            </w:r>
+            <w:r>
+              <w:rPr>
+                <w:rFonts w:ascii="Tahoma" w:hAnsi="Tahoma" w:cs="Tahoma"/>
+                <w:color w:val="000000" w:themeColor="text1"/>
+                <w:sz w:val="20"/>
+                <w:szCs w:val="20"/>
+              </w:rPr>
+              <w:t xml:space="preserve">verifica status do cliente, </w:t>
+            </w:r>
+            <w:r>
+              <w:rPr>
+                <w:rFonts w:ascii="Tahoma" w:hAnsi="Tahoma" w:cs="Tahoma"/>
+                <w:color w:val="000000" w:themeColor="text1"/>
+                <w:sz w:val="20"/>
+                <w:szCs w:val="20"/>
+              </w:rPr>
+              <w:t>máquina</w:t>
+            </w:r>
+            <w:r>
+              <w:rPr>
+                <w:rFonts w:ascii="Tahoma" w:hAnsi="Tahoma" w:cs="Tahoma"/>
+                <w:color w:val="000000" w:themeColor="text1"/>
+                <w:sz w:val="20"/>
+                <w:szCs w:val="20"/>
+              </w:rPr>
+              <w:t xml:space="preserve"> e contrato</w:t>
+            </w:r>
+            <w:r>
+              <w:rPr>
+                <w:rFonts w:ascii="Tahoma" w:hAnsi="Tahoma" w:cs="Tahoma"/>
+                <w:color w:val="000000" w:themeColor="text1"/>
+                <w:sz w:val="20"/>
+                <w:szCs w:val="20"/>
+              </w:rPr>
+              <w:t>.</w:t>
+            </w:r>
+            <w:r>
+              <w:rPr>
+                <w:rFonts w:ascii="Tahoma" w:hAnsi="Tahoma" w:cs="Tahoma"/>
+                <w:color w:val="000000" w:themeColor="text1"/>
+                <w:sz w:val="20"/>
+                <w:szCs w:val="20"/>
+              </w:rPr>
+              <w:t xml:space="preserve"> [15.1] [15</w:t>
+            </w:r>
+            <w:r>
+              <w:rPr>
+                <w:rFonts w:ascii="Tahoma" w:hAnsi="Tahoma" w:cs="Tahoma"/>
+                <w:color w:val="000000" w:themeColor="text1"/>
+                <w:sz w:val="20"/>
+                <w:szCs w:val="20"/>
+              </w:rPr>
+              <w:t>.2]</w:t>
             </w:r>
           </w:p>
           <w:p>
@@ -1279,7 +1420,42 @@
                 <w:sz w:val="20"/>
                 <w:szCs w:val="20"/>
               </w:rPr>
-              <w:t>Sistema volta para o passo 4.</w:t>
+              <w:t>Sistema fecha a tela de consulta de clientes.</w:t>
+            </w:r>
+          </w:p>
+          <w:p>
+            <w:pPr>
+              <w:numPr>
+                <w:ilvl w:val="0"/>
+                <w:numId w:val="4"/>
+              </w:numPr>
+              <w:spacing w:after="0" w:line="240" w:lineRule="auto"/>
+              <w:ind w:left="1068"/>
+              <w:jc w:val="both"/>
+              <w:rPr>
+                <w:rFonts w:ascii="Tahoma" w:hAnsi="Tahoma" w:cs="Tahoma"/>
+                <w:color w:val="000000" w:themeColor="text1"/>
+                <w:sz w:val="20"/>
+                <w:szCs w:val="20"/>
+              </w:rPr>
+            </w:pPr>
+            <w:r>
+              <w:rPr>
+                <w:rFonts w:ascii="Tahoma" w:hAnsi="Tahoma" w:cs="Tahoma"/>
+                <w:color w:val="000000" w:themeColor="text1"/>
+                <w:sz w:val="20"/>
+                <w:szCs w:val="20"/>
+              </w:rPr>
+              <w:t>Sistema volta para o passo 2</w:t>
+            </w:r>
+            <w:r>
+              <w:rPr>
+                <w:rFonts w:ascii="Tahoma" w:hAnsi="Tahoma" w:cs="Tahoma"/>
+                <w:color w:val="000000" w:themeColor="text1"/>
+                <w:sz w:val="20"/>
+                <w:szCs w:val="20"/>
+              </w:rPr>
+              <w:t>.</w:t>
             </w:r>
           </w:p>
           <w:p>
@@ -1373,7 +1549,161 @@
                 <w:sz w:val="20"/>
                 <w:szCs w:val="20"/>
               </w:rPr>
-              <w:t>Sistema volta para o passo 8.</w:t>
+              <w:t>Sistema fecha a tela de consulta de máquinas.</w:t>
+            </w:r>
+          </w:p>
+          <w:p>
+            <w:pPr>
+              <w:pStyle w:val="PargrafodaLista"/>
+              <w:numPr>
+                <w:ilvl w:val="0"/>
+                <w:numId w:val="24"/>
+              </w:numPr>
+              <w:spacing w:after="0" w:line="240" w:lineRule="auto"/>
+              <w:jc w:val="both"/>
+              <w:rPr>
+                <w:rFonts w:ascii="Tahoma" w:hAnsi="Tahoma" w:cs="Tahoma"/>
+                <w:color w:val="000000" w:themeColor="text1"/>
+                <w:sz w:val="20"/>
+                <w:szCs w:val="20"/>
+              </w:rPr>
+            </w:pPr>
+            <w:r>
+              <w:rPr>
+                <w:rFonts w:ascii="Tahoma" w:hAnsi="Tahoma" w:cs="Tahoma"/>
+                <w:color w:val="000000" w:themeColor="text1"/>
+                <w:sz w:val="20"/>
+                <w:szCs w:val="20"/>
+              </w:rPr>
+              <w:t>Sistema volta para o passo 6</w:t>
+            </w:r>
+            <w:r>
+              <w:rPr>
+                <w:rFonts w:ascii="Tahoma" w:hAnsi="Tahoma" w:cs="Tahoma"/>
+                <w:color w:val="000000" w:themeColor="text1"/>
+                <w:sz w:val="20"/>
+                <w:szCs w:val="20"/>
+              </w:rPr>
+              <w:t>.</w:t>
+            </w:r>
+          </w:p>
+          <w:p>
+            <w:pPr>
+              <w:spacing w:after="0" w:line="240" w:lineRule="auto"/>
+              <w:jc w:val="both"/>
+              <w:rPr>
+                <w:rFonts w:ascii="Tahoma" w:hAnsi="Tahoma" w:cs="Tahoma"/>
+                <w:color w:val="000000" w:themeColor="text1"/>
+                <w:sz w:val="20"/>
+                <w:szCs w:val="20"/>
+              </w:rPr>
+            </w:pPr>
+          </w:p>
+          <w:p>
+            <w:pPr>
+              <w:spacing w:after="0"/>
+              <w:rPr>
+                <w:rFonts w:ascii="Tahoma" w:hAnsi="Tahoma" w:cs="Tahoma"/>
+                <w:b/>
+                <w:color w:val="000000" w:themeColor="text1"/>
+                <w:sz w:val="20"/>
+                <w:szCs w:val="20"/>
+                <w:u w:val="single"/>
+              </w:rPr>
+            </w:pPr>
+            <w:r>
+              <w:rPr>
+                <w:rFonts w:ascii="Tahoma" w:hAnsi="Tahoma" w:cs="Tahoma"/>
+                <w:b/>
+                <w:color w:val="000000" w:themeColor="text1"/>
+                <w:sz w:val="20"/>
+                <w:szCs w:val="20"/>
+                <w:u w:val="single"/>
+              </w:rPr>
+              <w:t>13</w:t>
+            </w:r>
+            <w:r>
+              <w:rPr>
+                <w:rFonts w:ascii="Tahoma" w:hAnsi="Tahoma" w:cs="Tahoma"/>
+                <w:b/>
+                <w:color w:val="000000" w:themeColor="text1"/>
+                <w:sz w:val="20"/>
+                <w:szCs w:val="20"/>
+                <w:u w:val="single"/>
+              </w:rPr>
+              <w:t xml:space="preserve">.1. </w:t>
+            </w:r>
+            <w:r>
+              <w:rPr>
+                <w:rFonts w:ascii="Tahoma" w:hAnsi="Tahoma" w:cs="Tahoma"/>
+                <w:b/>
+                <w:color w:val="000000" w:themeColor="text1"/>
+                <w:sz w:val="20"/>
+                <w:szCs w:val="20"/>
+                <w:u w:val="single"/>
+              </w:rPr>
+              <w:t>Ator clica no botão cancelar</w:t>
+            </w:r>
+          </w:p>
+          <w:p>
+            <w:pPr>
+              <w:pStyle w:val="PargrafodaLista"/>
+              <w:numPr>
+                <w:ilvl w:val="0"/>
+                <w:numId w:val="25"/>
+              </w:numPr>
+              <w:spacing w:after="0" w:line="240" w:lineRule="auto"/>
+              <w:jc w:val="both"/>
+              <w:rPr>
+                <w:rFonts w:ascii="Tahoma" w:hAnsi="Tahoma" w:cs="Tahoma"/>
+                <w:color w:val="000000" w:themeColor="text1"/>
+                <w:sz w:val="20"/>
+                <w:szCs w:val="20"/>
+              </w:rPr>
+            </w:pPr>
+            <w:r>
+              <w:rPr>
+                <w:rFonts w:ascii="Tahoma" w:hAnsi="Tahoma" w:cs="Tahoma"/>
+                <w:color w:val="000000" w:themeColor="text1"/>
+                <w:sz w:val="20"/>
+                <w:szCs w:val="20"/>
+              </w:rPr>
+              <w:t>Sistema fecha a tela de consulta de contratos.</w:t>
+            </w:r>
+          </w:p>
+          <w:p>
+            <w:pPr>
+              <w:pStyle w:val="PargrafodaLista"/>
+              <w:numPr>
+                <w:ilvl w:val="0"/>
+                <w:numId w:val="25"/>
+              </w:numPr>
+              <w:spacing w:after="0" w:line="240" w:lineRule="auto"/>
+              <w:jc w:val="both"/>
+              <w:rPr>
+                <w:rFonts w:ascii="Tahoma" w:hAnsi="Tahoma" w:cs="Tahoma"/>
+                <w:color w:val="000000" w:themeColor="text1"/>
+                <w:sz w:val="20"/>
+                <w:szCs w:val="20"/>
+              </w:rPr>
+            </w:pPr>
+            <w:r>
+              <w:rPr>
+                <w:rFonts w:ascii="Tahoma" w:hAnsi="Tahoma" w:cs="Tahoma"/>
+                <w:color w:val="000000" w:themeColor="text1"/>
+                <w:sz w:val="20"/>
+                <w:szCs w:val="20"/>
+              </w:rPr>
+              <w:t>Sistema volta para o passo 10</w:t>
+            </w:r>
+            <w:r>
+              <w:rPr>
+                <w:rFonts w:ascii="Tahoma" w:hAnsi="Tahoma" w:cs="Tahoma"/>
+                <w:color w:val="000000" w:themeColor="text1"/>
+                <w:sz w:val="20"/>
+                <w:szCs w:val="20"/>
+              </w:rPr>
+              <w:t>.</w:t>
             </w:r>
           </w:p>
           <w:p>
@@ -1389,6 +1719,28 @@
           </w:p>
           <w:p>
             <w:pPr>
+              <w:pStyle w:val="Cabealho"/>
+              <w:rPr>
+                <w:rFonts w:ascii="Arial" w:hAnsi="Arial" w:cs="Arial"/>
+                <w:b/>
+                <w:bCs/>
+                <w:color w:val="808080" w:themeColor="background1" w:themeShade="80"/>
+              </w:rPr>
+            </w:pPr>
+          </w:p>
+          <w:p>
+            <w:pPr>
+              <w:pStyle w:val="Cabealho"/>
+              <w:rPr>
+                <w:rFonts w:ascii="Arial" w:hAnsi="Arial" w:cs="Arial"/>
+                <w:b/>
+                <w:bCs/>
+                <w:color w:val="808080" w:themeColor="background1" w:themeShade="80"/>
+              </w:rPr>
+            </w:pPr>
+          </w:p>
+          <w:p>
+            <w:pPr>
               <w:spacing w:after="0"/>
               <w:rPr>
                 <w:rFonts w:ascii="Tahoma" w:hAnsi="Tahoma" w:cs="Tahoma"/>
@@ -1408,7 +1760,7 @@
                 <w:szCs w:val="20"/>
                 <w:u w:val="single"/>
               </w:rPr>
-              <w:t>12</w:t>
+              <w:t>15</w:t>
             </w:r>
             <w:r>
               <w:rPr>
@@ -1430,7 +1782,29 @@
                 <w:szCs w:val="20"/>
                 <w:u w:val="single"/>
               </w:rPr>
-              <w:t>Cliente/Máquina com status inválido</w:t>
+              <w:t>Cliente/Máquina</w:t>
+            </w:r>
+            <w:r>
+              <w:rPr>
+                <w:rFonts w:ascii="Tahoma" w:hAnsi="Tahoma" w:cs="Tahoma"/>
+                <w:b/>
+                <w:color w:val="000000" w:themeColor="text1"/>
+                <w:sz w:val="20"/>
+                <w:szCs w:val="20"/>
+                <w:u w:val="single"/>
+              </w:rPr>
+              <w:t>/contrato</w:t>
+            </w:r>
+            <w:r>
+              <w:rPr>
+                <w:rFonts w:ascii="Tahoma" w:hAnsi="Tahoma" w:cs="Tahoma"/>
+                <w:b/>
+                <w:color w:val="000000" w:themeColor="text1"/>
+                <w:sz w:val="20"/>
+                <w:szCs w:val="20"/>
+                <w:u w:val="single"/>
+              </w:rPr>
+              <w:t xml:space="preserve"> com status inválido</w:t>
             </w:r>
           </w:p>
           <w:p>
@@ -1509,8 +1883,10 @@
                 <w:sz w:val="20"/>
                 <w:szCs w:val="20"/>
               </w:rPr>
-              <w:t>Sistema volta para o passo 10</w:t>
-            </w:r>
+              <w:t>Sistema volta para o passo 14</w:t>
+            </w:r>
+            <w:bookmarkStart w:id="0" w:name="_GoBack"/>
+            <w:bookmarkEnd w:id="0"/>
             <w:r>
               <w:rPr>
                 <w:rFonts w:ascii="Tahoma" w:hAnsi="Tahoma" w:cs="Tahoma"/>
@@ -1554,7 +1930,7 @@
                 <w:szCs w:val="20"/>
                 <w:u w:val="single"/>
               </w:rPr>
-              <w:t>12</w:t>
+              <w:t>15</w:t>
             </w:r>
             <w:r>
               <w:rPr>
@@ -1646,44 +2022,26 @@
                 <w:sz w:val="20"/>
                 <w:szCs w:val="20"/>
               </w:rPr>
-              <w:t>Sistema volta para o passo 10.</w:t>
-            </w:r>
-          </w:p>
-          <w:p>
-            <w:pPr>
-              <w:spacing w:after="0" w:line="240" w:lineRule="auto"/>
-              <w:jc w:val="both"/>
-              <w:rPr>
-                <w:rFonts w:ascii="Tahoma" w:hAnsi="Tahoma" w:cs="Tahoma"/>
-                <w:color w:val="000000" w:themeColor="text1"/>
-                <w:sz w:val="20"/>
-                <w:szCs w:val="20"/>
-              </w:rPr>
-            </w:pPr>
-          </w:p>
-          <w:p>
-            <w:pPr>
-              <w:spacing w:after="0" w:line="240" w:lineRule="auto"/>
-              <w:jc w:val="both"/>
-              <w:rPr>
-                <w:rFonts w:ascii="Tahoma" w:hAnsi="Tahoma" w:cs="Tahoma"/>
-                <w:color w:val="000000" w:themeColor="text1"/>
-                <w:sz w:val="20"/>
-                <w:szCs w:val="20"/>
-              </w:rPr>
-            </w:pPr>
-          </w:p>
-          <w:p>
-            <w:pPr>
-              <w:spacing w:after="0" w:line="240" w:lineRule="auto"/>
-              <w:jc w:val="both"/>
-              <w:rPr>
-                <w:rFonts w:ascii="Tahoma" w:hAnsi="Tahoma" w:cs="Tahoma"/>
-                <w:color w:val="000000" w:themeColor="text1"/>
-                <w:sz w:val="20"/>
-                <w:szCs w:val="20"/>
-              </w:rPr>
-            </w:pPr>
+              <w:t>Sistema volta para</w:t>
+            </w:r>
+            <w:r>
+              <w:rPr>
+                <w:rFonts w:ascii="Tahoma" w:hAnsi="Tahoma" w:cs="Tahoma"/>
+                <w:color w:val="000000" w:themeColor="text1"/>
+                <w:sz w:val="20"/>
+                <w:szCs w:val="20"/>
+              </w:rPr>
+              <w:t xml:space="preserve"> o passo 14</w:t>
+            </w:r>
+            <w:r>
+              <w:rPr>
+                <w:rFonts w:ascii="Tahoma" w:hAnsi="Tahoma" w:cs="Tahoma"/>
+                <w:color w:val="000000" w:themeColor="text1"/>
+                <w:sz w:val="20"/>
+                <w:szCs w:val="20"/>
+              </w:rPr>
+              <w:t>.</w:t>
+            </w:r>
           </w:p>
           <w:p>
             <w:pPr>
@@ -2059,6 +2417,55 @@
                 <w:szCs w:val="20"/>
               </w:rPr>
               <w:t xml:space="preserve"> na associação de uma solicitação de alocação.</w:t>
+            </w:r>
+          </w:p>
+          <w:p>
+            <w:pPr>
+              <w:pStyle w:val="Cabealho"/>
+              <w:tabs>
+                <w:tab w:val="clear" w:pos="4252"/>
+                <w:tab w:val="clear" w:pos="8504"/>
+                <w:tab w:val="left" w:pos="395"/>
+              </w:tabs>
+              <w:jc w:val="both"/>
+              <w:rPr>
+                <w:rFonts w:ascii="Tahoma" w:hAnsi="Tahoma" w:cs="Tahoma"/>
+                <w:sz w:val="20"/>
+                <w:szCs w:val="20"/>
+              </w:rPr>
+            </w:pPr>
+          </w:p>
+          <w:p>
+            <w:pPr>
+              <w:pStyle w:val="Cabealho"/>
+              <w:tabs>
+                <w:tab w:val="clear" w:pos="4252"/>
+                <w:tab w:val="clear" w:pos="8504"/>
+                <w:tab w:val="left" w:pos="395"/>
+              </w:tabs>
+              <w:jc w:val="both"/>
+              <w:rPr>
+                <w:rFonts w:ascii="Tahoma" w:hAnsi="Tahoma" w:cs="Tahoma"/>
+                <w:sz w:val="20"/>
+                <w:szCs w:val="20"/>
+              </w:rPr>
+            </w:pPr>
+            <w:r>
+              <w:rPr>
+                <w:rFonts w:ascii="Tahoma" w:hAnsi="Tahoma" w:cs="Tahoma"/>
+                <w:b/>
+                <w:sz w:val="20"/>
+                <w:szCs w:val="20"/>
+              </w:rPr>
+              <w:t>Regra de um único contrato associado:</w:t>
+            </w:r>
+            <w:r>
+              <w:rPr>
+                <w:rFonts w:ascii="Tahoma" w:hAnsi="Tahoma" w:cs="Tahoma"/>
+                <w:sz w:val="20"/>
+                <w:szCs w:val="20"/>
+              </w:rPr>
+              <w:t xml:space="preserve"> O sistema não deve permitir que um contrato já utilizado em outra solicitação seja relacionado a uma nova solicitação de alocação.</w:t>
             </w:r>
           </w:p>
           <w:p>
@@ -2285,7 +2692,7 @@
                   <v:path o:extrusionok="f" gradientshapeok="t" o:connecttype="rect"/>
                   <o:lock v:ext="edit" aspectratio="t"/>
                 </v:shapetype>
-                <v:shape id="_x0000_i1026" type="#_x0000_t75" style="width:453.75pt;height:516pt">
+                <v:shape id="_x0000_i1025" type="#_x0000_t75" style="width:453.75pt;height:516pt">
                   <v:imagedata r:id="rId7" o:title="Solicitar_alocação_de_máquina"/>
                 </v:shape>
               </w:pict>
@@ -2536,8 +2943,8 @@
                 <w:color w:val="808080" w:themeColor="background1" w:themeShade="80"/>
               </w:rPr>
               <w:pict>
-                <v:shape id="_x0000_i1027" type="#_x0000_t75" style="width:453.75pt;height:516pt">
-                  <v:imagedata r:id="rId8" o:title="SelecionarClienteAlocacao"/>
+                <v:shape id="_x0000_i1026" type="#_x0000_t75" style="width:453.75pt;height:516pt">
+                  <v:imagedata r:id="rId8" o:title="SelecionarCliente"/>
                 </v:shape>
               </w:pict>
             </w:r>
@@ -2796,8 +3203,6 @@
                 <w:color w:val="808080" w:themeColor="background1" w:themeShade="80"/>
               </w:rPr>
             </w:pPr>
-            <w:bookmarkStart w:id="0" w:name="_GoBack"/>
-            <w:bookmarkEnd w:id="0"/>
             <w:r>
               <w:rPr>
                 <w:rFonts w:ascii="Arial" w:hAnsi="Arial" w:cs="Arial"/>
@@ -2806,8 +3211,8 @@
                 <w:color w:val="808080" w:themeColor="background1" w:themeShade="80"/>
               </w:rPr>
               <w:pict>
-                <v:shape id="_x0000_i1028" type="#_x0000_t75" style="width:453.75pt;height:516pt">
-                  <v:imagedata r:id="rId9" o:title="SelecionarMaquinaAlocacao"/>
+                <v:shape id="_x0000_i1027" type="#_x0000_t75" style="width:453.75pt;height:516pt">
+                  <v:imagedata r:id="rId9" o:title="SelecionarMaquina"/>
                 </v:shape>
               </w:pict>
             </w:r>
@@ -2879,6 +3284,206 @@
                 <w:color w:val="808080" w:themeColor="background1" w:themeShade="80"/>
               </w:rPr>
             </w:pPr>
+          </w:p>
+          <w:p>
+            <w:pPr>
+              <w:pStyle w:val="Cabealho"/>
+              <w:tabs>
+                <w:tab w:val="clear" w:pos="4252"/>
+                <w:tab w:val="clear" w:pos="8504"/>
+                <w:tab w:val="left" w:pos="395"/>
+              </w:tabs>
+              <w:jc w:val="both"/>
+              <w:rPr>
+                <w:rFonts w:ascii="Arial" w:hAnsi="Arial" w:cs="Arial"/>
+                <w:b/>
+                <w:bCs/>
+                <w:color w:val="808080" w:themeColor="background1" w:themeShade="80"/>
+              </w:rPr>
+            </w:pPr>
+          </w:p>
+          <w:p>
+            <w:pPr>
+              <w:pStyle w:val="Cabealho"/>
+              <w:tabs>
+                <w:tab w:val="clear" w:pos="4252"/>
+                <w:tab w:val="clear" w:pos="8504"/>
+                <w:tab w:val="left" w:pos="395"/>
+              </w:tabs>
+              <w:jc w:val="both"/>
+              <w:rPr>
+                <w:rFonts w:ascii="Arial" w:hAnsi="Arial" w:cs="Arial"/>
+                <w:b/>
+                <w:bCs/>
+                <w:color w:val="808080" w:themeColor="background1" w:themeShade="80"/>
+              </w:rPr>
+            </w:pPr>
+          </w:p>
+          <w:p>
+            <w:pPr>
+              <w:pStyle w:val="Cabealho"/>
+              <w:tabs>
+                <w:tab w:val="clear" w:pos="4252"/>
+                <w:tab w:val="clear" w:pos="8504"/>
+                <w:tab w:val="left" w:pos="395"/>
+              </w:tabs>
+              <w:jc w:val="both"/>
+              <w:rPr>
+                <w:rFonts w:ascii="Arial" w:hAnsi="Arial" w:cs="Arial"/>
+                <w:b/>
+                <w:bCs/>
+                <w:color w:val="808080" w:themeColor="background1" w:themeShade="80"/>
+              </w:rPr>
+            </w:pPr>
+          </w:p>
+          <w:p>
+            <w:pPr>
+              <w:pStyle w:val="Cabealho"/>
+              <w:tabs>
+                <w:tab w:val="clear" w:pos="4252"/>
+                <w:tab w:val="clear" w:pos="8504"/>
+                <w:tab w:val="left" w:pos="395"/>
+              </w:tabs>
+              <w:jc w:val="both"/>
+              <w:rPr>
+                <w:rFonts w:ascii="Arial" w:hAnsi="Arial" w:cs="Arial"/>
+                <w:b/>
+                <w:bCs/>
+                <w:color w:val="808080" w:themeColor="background1" w:themeShade="80"/>
+              </w:rPr>
+            </w:pPr>
+          </w:p>
+          <w:p>
+            <w:pPr>
+              <w:pStyle w:val="Cabealho"/>
+              <w:tabs>
+                <w:tab w:val="clear" w:pos="4252"/>
+                <w:tab w:val="clear" w:pos="8504"/>
+                <w:tab w:val="left" w:pos="395"/>
+              </w:tabs>
+              <w:jc w:val="both"/>
+              <w:rPr>
+                <w:rFonts w:ascii="Arial" w:hAnsi="Arial" w:cs="Arial"/>
+                <w:b/>
+                <w:bCs/>
+                <w:color w:val="808080" w:themeColor="background1" w:themeShade="80"/>
+              </w:rPr>
+            </w:pPr>
+          </w:p>
+          <w:p>
+            <w:pPr>
+              <w:pStyle w:val="Cabealho"/>
+              <w:tabs>
+                <w:tab w:val="clear" w:pos="4252"/>
+                <w:tab w:val="clear" w:pos="8504"/>
+                <w:tab w:val="left" w:pos="395"/>
+              </w:tabs>
+              <w:jc w:val="both"/>
+              <w:rPr>
+                <w:rFonts w:ascii="Arial" w:hAnsi="Arial" w:cs="Arial"/>
+                <w:b/>
+                <w:bCs/>
+                <w:color w:val="808080" w:themeColor="background1" w:themeShade="80"/>
+              </w:rPr>
+            </w:pPr>
+          </w:p>
+          <w:p>
+            <w:pPr>
+              <w:pStyle w:val="Cabealho"/>
+              <w:tabs>
+                <w:tab w:val="clear" w:pos="4252"/>
+                <w:tab w:val="clear" w:pos="8504"/>
+                <w:tab w:val="left" w:pos="395"/>
+              </w:tabs>
+              <w:jc w:val="both"/>
+              <w:rPr>
+                <w:rFonts w:ascii="Arial" w:hAnsi="Arial" w:cs="Arial"/>
+                <w:b/>
+                <w:bCs/>
+                <w:color w:val="808080" w:themeColor="background1" w:themeShade="80"/>
+              </w:rPr>
+            </w:pPr>
+          </w:p>
+          <w:p>
+            <w:pPr>
+              <w:pStyle w:val="Cabealho"/>
+              <w:tabs>
+                <w:tab w:val="clear" w:pos="4252"/>
+                <w:tab w:val="clear" w:pos="8504"/>
+                <w:tab w:val="left" w:pos="395"/>
+              </w:tabs>
+              <w:jc w:val="both"/>
+              <w:rPr>
+                <w:rFonts w:ascii="Arial" w:hAnsi="Arial" w:cs="Arial"/>
+                <w:b/>
+                <w:bCs/>
+                <w:color w:val="808080" w:themeColor="background1" w:themeShade="80"/>
+              </w:rPr>
+            </w:pPr>
+          </w:p>
+          <w:p>
+            <w:pPr>
+              <w:pStyle w:val="Cabealho"/>
+              <w:tabs>
+                <w:tab w:val="clear" w:pos="4252"/>
+                <w:tab w:val="clear" w:pos="8504"/>
+                <w:tab w:val="left" w:pos="395"/>
+              </w:tabs>
+              <w:jc w:val="both"/>
+              <w:rPr>
+                <w:rFonts w:ascii="Arial" w:hAnsi="Arial" w:cs="Arial"/>
+                <w:b/>
+                <w:bCs/>
+                <w:color w:val="808080" w:themeColor="background1" w:themeShade="80"/>
+              </w:rPr>
+            </w:pPr>
+          </w:p>
+          <w:p>
+            <w:pPr>
+              <w:pStyle w:val="Cabealho"/>
+              <w:tabs>
+                <w:tab w:val="clear" w:pos="4252"/>
+                <w:tab w:val="clear" w:pos="8504"/>
+                <w:tab w:val="left" w:pos="395"/>
+              </w:tabs>
+              <w:jc w:val="both"/>
+              <w:rPr>
+                <w:rFonts w:ascii="Arial" w:hAnsi="Arial" w:cs="Arial"/>
+                <w:b/>
+                <w:bCs/>
+                <w:color w:val="808080" w:themeColor="background1" w:themeShade="80"/>
+              </w:rPr>
+            </w:pPr>
+          </w:p>
+          <w:p>
+            <w:pPr>
+              <w:pStyle w:val="Cabealho"/>
+              <w:tabs>
+                <w:tab w:val="clear" w:pos="4252"/>
+                <w:tab w:val="clear" w:pos="8504"/>
+                <w:tab w:val="left" w:pos="395"/>
+              </w:tabs>
+              <w:jc w:val="both"/>
+              <w:rPr>
+                <w:rFonts w:ascii="Arial" w:hAnsi="Arial" w:cs="Arial"/>
+                <w:b/>
+                <w:bCs/>
+                <w:color w:val="808080" w:themeColor="background1" w:themeShade="80"/>
+              </w:rPr>
+            </w:pPr>
+            <w:r>
+              <w:rPr>
+                <w:rFonts w:ascii="Arial" w:hAnsi="Arial" w:cs="Arial"/>
+                <w:b/>
+                <w:bCs/>
+                <w:color w:val="808080" w:themeColor="background1" w:themeShade="80"/>
+              </w:rPr>
+              <w:pict>
+                <v:shape id="_x0000_i1028" type="#_x0000_t75" style="width:453.75pt;height:516pt">
+                  <v:imagedata r:id="rId10" o:title="consultar_Contrato_solicitação_alocacao"/>
+                </v:shape>
+              </w:pict>
+            </w:r>
           </w:p>
           <w:p>
             <w:pPr>
@@ -3159,95 +3764,72 @@
                 <w:color w:val="808080" w:themeColor="background1" w:themeShade="80"/>
               </w:rPr>
             </w:pPr>
-          </w:p>
-          <w:p>
-            <w:pPr>
-              <w:pStyle w:val="Cabealho"/>
-              <w:tabs>
-                <w:tab w:val="clear" w:pos="4252"/>
-                <w:tab w:val="clear" w:pos="8504"/>
-                <w:tab w:val="left" w:pos="395"/>
-              </w:tabs>
-              <w:jc w:val="both"/>
-              <w:rPr>
-                <w:rFonts w:ascii="Arial" w:hAnsi="Arial" w:cs="Arial"/>
-                <w:b/>
-                <w:bCs/>
+            <w:r>
+              <w:rPr>
+                <w:rFonts w:ascii="Arial" w:hAnsi="Arial" w:cs="Arial"/>
+                <w:b/>
+                <w:bCs/>
+                <w:noProof/>
                 <w:color w:val="808080" w:themeColor="background1" w:themeShade="80"/>
-              </w:rPr>
-            </w:pPr>
-            <w:r>
-              <w:rPr>
-                <w:rFonts w:ascii="Arial" w:hAnsi="Arial" w:cs="Arial"/>
-                <w:b/>
-                <w:bCs/>
-                <w:color w:val="808080" w:themeColor="background1" w:themeShade="80"/>
-              </w:rPr>
-              <w:pict>
-                <v:shape id="_x0000_i1025" type="#_x0000_t75" style="width:453pt;height:558pt">
-                  <v:imagedata r:id="rId10" o:title="Solicitar_alocação_de_máquina_Diagrama"/>
-                </v:shape>
-              </w:pict>
-            </w:r>
-          </w:p>
-          <w:p>
-            <w:pPr>
-              <w:pStyle w:val="Cabealho"/>
-              <w:tabs>
-                <w:tab w:val="clear" w:pos="4252"/>
-                <w:tab w:val="clear" w:pos="8504"/>
-                <w:tab w:val="left" w:pos="395"/>
-              </w:tabs>
-              <w:jc w:val="both"/>
-              <w:rPr>
-                <w:rFonts w:ascii="Arial" w:hAnsi="Arial" w:cs="Arial"/>
-                <w:b/>
-                <w:bCs/>
-                <w:color w:val="808080" w:themeColor="background1" w:themeShade="80"/>
-              </w:rPr>
-            </w:pPr>
-          </w:p>
-          <w:p>
-            <w:pPr>
-              <w:pStyle w:val="Cabealho"/>
-              <w:tabs>
-                <w:tab w:val="clear" w:pos="4252"/>
-                <w:tab w:val="clear" w:pos="8504"/>
-                <w:tab w:val="left" w:pos="395"/>
-              </w:tabs>
-              <w:jc w:val="both"/>
-              <w:rPr>
-                <w:rFonts w:ascii="Arial" w:hAnsi="Arial" w:cs="Arial"/>
-                <w:b/>
-                <w:bCs/>
-                <w:color w:val="808080" w:themeColor="background1" w:themeShade="80"/>
-              </w:rPr>
-            </w:pPr>
-          </w:p>
-          <w:p>
-            <w:pPr>
-              <w:pStyle w:val="Cabealho"/>
-              <w:tabs>
-                <w:tab w:val="clear" w:pos="4252"/>
-                <w:tab w:val="clear" w:pos="8504"/>
-                <w:tab w:val="left" w:pos="395"/>
-              </w:tabs>
-              <w:jc w:val="both"/>
-              <w:rPr>
-                <w:rFonts w:ascii="Arial" w:hAnsi="Arial" w:cs="Arial"/>
-                <w:b/>
-                <w:bCs/>
-                <w:color w:val="808080" w:themeColor="background1" w:themeShade="80"/>
-              </w:rPr>
-            </w:pPr>
+                <w:lang w:eastAsia="pt-BR"/>
+              </w:rPr>
+              <w:drawing>
+                <wp:inline distT="0" distB="0" distL="0" distR="0">
+                  <wp:extent cx="5159192" cy="8439150"/>
+                  <wp:effectExtent l="0" t="0" r="0" b="0"/>
+                  <wp:docPr id="1" name="Imagem 1" descr="C:\Users\Lucas\AppData\Local\Microsoft\Windows\INetCache\Content.Word\Solicitar_alocação_de_máquina_Diagrama.png"/>
+                  <wp:cNvGraphicFramePr>
+                    <a:graphicFrameLocks xmlns:a="http://schemas.openxmlformats.org/drawingml/2006/main" noChangeAspect="1"/>
+                  </wp:cNvGraphicFramePr>
+                  <a:graphic xmlns:a="http://schemas.openxmlformats.org/drawingml/2006/main">
+                    <a:graphicData uri="http://schemas.openxmlformats.org/drawingml/2006/picture">
+                      <pic:pic xmlns:pic="http://schemas.openxmlformats.org/drawingml/2006/picture">
+                        <pic:nvPicPr>
+                          <pic:cNvPr id="0" name="Picture 13" descr="C:\Users\Lucas\AppData\Local\Microsoft\Windows\INetCache\Content.Word\Solicitar_alocação_de_máquina_Diagrama.png"/>
+                          <pic:cNvPicPr>
+                            <a:picLocks noChangeAspect="1" noChangeArrowheads="1"/>
+                          </pic:cNvPicPr>
+                        </pic:nvPicPr>
+                        <pic:blipFill>
+                          <a:blip r:embed="rId11" cstate="print">
+                            <a:extLst>
+                              <a:ext uri="{28A0092B-C50C-407E-A947-70E740481C1C}">
+                                <a14:useLocalDpi xmlns:a14="http://schemas.microsoft.com/office/drawing/2010/main" val="0"/>
+                              </a:ext>
+                            </a:extLst>
+                          </a:blip>
+                          <a:srcRect/>
+                          <a:stretch>
+                            <a:fillRect/>
+                          </a:stretch>
+                        </pic:blipFill>
+                        <pic:spPr bwMode="auto">
+                          <a:xfrm>
+                            <a:off x="0" y="0"/>
+                            <a:ext cx="5162966" cy="8445324"/>
+                          </a:xfrm>
+                          <a:prstGeom prst="rect">
+                            <a:avLst/>
+                          </a:prstGeom>
+                          <a:noFill/>
+                          <a:ln>
+                            <a:noFill/>
+                          </a:ln>
+                        </pic:spPr>
+                      </pic:pic>
+                    </a:graphicData>
+                  </a:graphic>
+                </wp:inline>
+              </w:drawing>
+            </w:r>
           </w:p>
         </w:tc>
       </w:tr>
     </w:tbl>
     <w:p/>
     <w:sectPr>
-      <w:headerReference w:type="default" r:id="rId11"/>
-      <w:footerReference w:type="default" r:id="rId12"/>
+      <w:headerReference w:type="default" r:id="rId12"/>
+      <w:footerReference w:type="default" r:id="rId13"/>
       <w:pgSz w:w="11906" w:h="16838"/>
       <w:pgMar w:top="1134" w:right="1134" w:bottom="1134" w:left="1701" w:header="709" w:footer="709" w:gutter="0"/>
       <w:cols w:space="708"/>
@@ -4283,6 +4865,95 @@
     </w:lvl>
   </w:abstractNum>
   <w:abstractNum w:abstractNumId="7">
+    <w:nsid w:val="16A44474"/>
+    <w:multiLevelType w:val="hybridMultilevel"/>
+    <w:tmpl w:val="E2AEE93E"/>
+    <w:lvl w:ilvl="0" w:tplc="85488872">
+      <w:start w:val="1"/>
+      <w:numFmt w:val="decimal"/>
+      <w:lvlText w:val="%1."/>
+      <w:lvlJc w:val="left"/>
+      <w:pPr>
+        <w:ind w:left="1068" w:hanging="360"/>
+      </w:pPr>
+      <w:rPr>
+        <w:rFonts w:hint="default"/>
+      </w:rPr>
+    </w:lvl>
+    <w:lvl w:ilvl="1" w:tplc="04160019" w:tentative="1">
+      <w:start w:val="1"/>
+      <w:numFmt w:val="lowerLetter"/>
+      <w:lvlText w:val="%2."/>
+      <w:lvlJc w:val="left"/>
+      <w:pPr>
+        <w:ind w:left="1788" w:hanging="360"/>
+      </w:pPr>
+    </w:lvl>
+    <w:lvl w:ilvl="2" w:tplc="0416001B" w:tentative="1">
+      <w:start w:val="1"/>
+      <w:numFmt w:val="lowerRoman"/>
+      <w:lvlText w:val="%3."/>
+      <w:lvlJc w:val="right"/>
+      <w:pPr>
+        <w:ind w:left="2508" w:hanging="180"/>
+      </w:pPr>
+    </w:lvl>
+    <w:lvl w:ilvl="3" w:tplc="0416000F" w:tentative="1">
+      <w:start w:val="1"/>
+      <w:numFmt w:val="decimal"/>
+      <w:lvlText w:val="%4."/>
+      <w:lvlJc w:val="left"/>
+      <w:pPr>
+        <w:ind w:left="3228" w:hanging="360"/>
+      </w:pPr>
+    </w:lvl>
+    <w:lvl w:ilvl="4" w:tplc="04160019" w:tentative="1">
+      <w:start w:val="1"/>
+      <w:numFmt w:val="lowerLetter"/>
+      <w:lvlText w:val="%5."/>
+      <w:lvlJc w:val="left"/>
+      <w:pPr>
+        <w:ind w:left="3948" w:hanging="360"/>
+      </w:pPr>
+    </w:lvl>
+    <w:lvl w:ilvl="5" w:tplc="0416001B" w:tentative="1">
+      <w:start w:val="1"/>
+      <w:numFmt w:val="lowerRoman"/>
+      <w:lvlText w:val="%6."/>
+      <w:lvlJc w:val="right"/>
+      <w:pPr>
+        <w:ind w:left="4668" w:hanging="180"/>
+      </w:pPr>
+    </w:lvl>
+    <w:lvl w:ilvl="6" w:tplc="0416000F" w:tentative="1">
+      <w:start w:val="1"/>
+      <w:numFmt w:val="decimal"/>
+      <w:lvlText w:val="%7."/>
+      <w:lvlJc w:val="left"/>
+      <w:pPr>
+        <w:ind w:left="5388" w:hanging="360"/>
+      </w:pPr>
+    </w:lvl>
+    <w:lvl w:ilvl="7" w:tplc="04160019" w:tentative="1">
+      <w:start w:val="1"/>
+      <w:numFmt w:val="lowerLetter"/>
+      <w:lvlText w:val="%8."/>
+      <w:lvlJc w:val="left"/>
+      <w:pPr>
+        <w:ind w:left="6108" w:hanging="360"/>
+      </w:pPr>
+    </w:lvl>
+    <w:lvl w:ilvl="8" w:tplc="0416001B" w:tentative="1">
+      <w:start w:val="1"/>
+      <w:numFmt w:val="lowerRoman"/>
+      <w:lvlText w:val="%9."/>
+      <w:lvlJc w:val="right"/>
+      <w:pPr>
+        <w:ind w:left="6828" w:hanging="180"/>
+      </w:pPr>
+    </w:lvl>
+  </w:abstractNum>
+  <w:abstractNum w:abstractNumId="8">
     <w:nsid w:val="22070EF0"/>
     <w:multiLevelType w:val="hybridMultilevel"/>
     <w:tmpl w:val="57E42760"/>
@@ -4395,7 +5066,7 @@
       </w:pPr>
     </w:lvl>
   </w:abstractNum>
-  <w:abstractNum w:abstractNumId="8">
+  <w:abstractNum w:abstractNumId="9">
     <w:nsid w:val="284F1B4A"/>
     <w:multiLevelType w:val="hybridMultilevel"/>
     <w:tmpl w:val="5C28D4EA"/>
@@ -4508,7 +5179,7 @@
       </w:pPr>
     </w:lvl>
   </w:abstractNum>
-  <w:abstractNum w:abstractNumId="9">
+  <w:abstractNum w:abstractNumId="10">
     <w:nsid w:val="30403BD8"/>
     <w:multiLevelType w:val="hybridMultilevel"/>
     <w:tmpl w:val="2FE242CE"/>
@@ -4621,7 +5292,7 @@
       </w:pPr>
     </w:lvl>
   </w:abstractNum>
-  <w:abstractNum w:abstractNumId="10">
+  <w:abstractNum w:abstractNumId="11">
     <w:nsid w:val="30416D8A"/>
     <w:multiLevelType w:val="hybridMultilevel"/>
     <w:tmpl w:val="17BCCE04"/>
@@ -4734,7 +5405,7 @@
       </w:pPr>
     </w:lvl>
   </w:abstractNum>
-  <w:abstractNum w:abstractNumId="11">
+  <w:abstractNum w:abstractNumId="12">
     <w:nsid w:val="30FE4DD4"/>
     <w:multiLevelType w:val="multilevel"/>
     <w:tmpl w:val="87B25294"/>
@@ -4875,7 +5546,7 @@
       </w:rPr>
     </w:lvl>
   </w:abstractNum>
-  <w:abstractNum w:abstractNumId="12">
+  <w:abstractNum w:abstractNumId="13">
     <w:nsid w:val="325D5A96"/>
     <w:multiLevelType w:val="hybridMultilevel"/>
     <w:tmpl w:val="C16CD8A4"/>
@@ -4991,7 +5662,7 @@
       </w:pPr>
     </w:lvl>
   </w:abstractNum>
-  <w:abstractNum w:abstractNumId="13">
+  <w:abstractNum w:abstractNumId="14">
     <w:nsid w:val="34224413"/>
     <w:multiLevelType w:val="hybridMultilevel"/>
     <w:tmpl w:val="0A78113E"/>
@@ -5104,7 +5775,7 @@
       </w:pPr>
     </w:lvl>
   </w:abstractNum>
-  <w:abstractNum w:abstractNumId="14">
+  <w:abstractNum w:abstractNumId="15">
     <w:nsid w:val="5821445F"/>
     <w:multiLevelType w:val="hybridMultilevel"/>
     <w:tmpl w:val="5AA62ABC"/>
@@ -5217,7 +5888,7 @@
       </w:rPr>
     </w:lvl>
   </w:abstractNum>
-  <w:abstractNum w:abstractNumId="15">
+  <w:abstractNum w:abstractNumId="16">
     <w:nsid w:val="593A6171"/>
     <w:multiLevelType w:val="hybridMultilevel"/>
     <w:tmpl w:val="0706E332"/>
@@ -5330,7 +6001,7 @@
       </w:rPr>
     </w:lvl>
   </w:abstractNum>
-  <w:abstractNum w:abstractNumId="16">
+  <w:abstractNum w:abstractNumId="17">
     <w:nsid w:val="5B10346E"/>
     <w:multiLevelType w:val="hybridMultilevel"/>
     <w:tmpl w:val="3918AEEC"/>
@@ -5446,7 +6117,7 @@
       </w:pPr>
     </w:lvl>
   </w:abstractNum>
-  <w:abstractNum w:abstractNumId="17">
+  <w:abstractNum w:abstractNumId="18">
     <w:nsid w:val="5ED72295"/>
     <w:multiLevelType w:val="hybridMultilevel"/>
     <w:tmpl w:val="7B92302C"/>
@@ -5559,7 +6230,7 @@
       </w:pPr>
     </w:lvl>
   </w:abstractNum>
-  <w:abstractNum w:abstractNumId="18">
+  <w:abstractNum w:abstractNumId="19">
     <w:nsid w:val="61442CD6"/>
     <w:multiLevelType w:val="hybridMultilevel"/>
     <w:tmpl w:val="988CBF16"/>
@@ -5672,7 +6343,7 @@
       </w:pPr>
     </w:lvl>
   </w:abstractNum>
-  <w:abstractNum w:abstractNumId="19">
+  <w:abstractNum w:abstractNumId="20">
     <w:nsid w:val="61FD05A3"/>
     <w:multiLevelType w:val="hybridMultilevel"/>
     <w:tmpl w:val="E2AEE93E"/>
@@ -5761,7 +6432,7 @@
       </w:pPr>
     </w:lvl>
   </w:abstractNum>
-  <w:abstractNum w:abstractNumId="20">
+  <w:abstractNum w:abstractNumId="21">
     <w:nsid w:val="679B7D64"/>
     <w:multiLevelType w:val="hybridMultilevel"/>
     <w:tmpl w:val="C1E89636"/>
@@ -5874,7 +6545,7 @@
       </w:pPr>
     </w:lvl>
   </w:abstractNum>
-  <w:abstractNum w:abstractNumId="21">
+  <w:abstractNum w:abstractNumId="22">
     <w:nsid w:val="69552F4A"/>
     <w:multiLevelType w:val="hybridMultilevel"/>
     <w:tmpl w:val="3918AEEC"/>
@@ -5990,7 +6661,7 @@
       </w:pPr>
     </w:lvl>
   </w:abstractNum>
-  <w:abstractNum w:abstractNumId="22">
+  <w:abstractNum w:abstractNumId="23">
     <w:nsid w:val="75BD2C86"/>
     <w:multiLevelType w:val="hybridMultilevel"/>
     <w:tmpl w:val="DBE6A54C"/>
@@ -6103,7 +6774,7 @@
       </w:pPr>
     </w:lvl>
   </w:abstractNum>
-  <w:abstractNum w:abstractNumId="23">
+  <w:abstractNum w:abstractNumId="24">
     <w:nsid w:val="787E3BAD"/>
     <w:multiLevelType w:val="hybridMultilevel"/>
     <w:tmpl w:val="3EF21620"/>
@@ -6217,7 +6888,7 @@
     </w:lvl>
   </w:abstractNum>
   <w:num w:numId="1">
-    <w:abstractNumId w:val="11"/>
+    <w:abstractNumId w:val="12"/>
   </w:num>
   <w:num w:numId="2">
     <w:abstractNumId w:val="3"/>
@@ -6226,67 +6897,70 @@
     <w:abstractNumId w:val="4"/>
   </w:num>
   <w:num w:numId="4">
-    <w:abstractNumId w:val="17"/>
+    <w:abstractNumId w:val="18"/>
   </w:num>
   <w:num w:numId="5">
-    <w:abstractNumId w:val="18"/>
+    <w:abstractNumId w:val="19"/>
   </w:num>
   <w:num w:numId="6">
-    <w:abstractNumId w:val="13"/>
+    <w:abstractNumId w:val="14"/>
   </w:num>
   <w:num w:numId="7">
-    <w:abstractNumId w:val="20"/>
+    <w:abstractNumId w:val="21"/>
   </w:num>
   <w:num w:numId="8">
-    <w:abstractNumId w:val="7"/>
+    <w:abstractNumId w:val="8"/>
   </w:num>
   <w:num w:numId="9">
     <w:abstractNumId w:val="0"/>
   </w:num>
   <w:num w:numId="10">
-    <w:abstractNumId w:val="9"/>
+    <w:abstractNumId w:val="10"/>
   </w:num>
   <w:num w:numId="11">
-    <w:abstractNumId w:val="10"/>
+    <w:abstractNumId w:val="11"/>
   </w:num>
   <w:num w:numId="12">
-    <w:abstractNumId w:val="22"/>
+    <w:abstractNumId w:val="23"/>
   </w:num>
   <w:num w:numId="13">
     <w:abstractNumId w:val="5"/>
   </w:num>
   <w:num w:numId="14">
-    <w:abstractNumId w:val="15"/>
+    <w:abstractNumId w:val="16"/>
   </w:num>
   <w:num w:numId="15">
     <w:abstractNumId w:val="1"/>
   </w:num>
   <w:num w:numId="16">
-    <w:abstractNumId w:val="16"/>
+    <w:abstractNumId w:val="17"/>
   </w:num>
   <w:num w:numId="17">
     <w:abstractNumId w:val="6"/>
   </w:num>
   <w:num w:numId="18">
-    <w:abstractNumId w:val="12"/>
+    <w:abstractNumId w:val="13"/>
   </w:num>
   <w:num w:numId="19">
-    <w:abstractNumId w:val="14"/>
+    <w:abstractNumId w:val="15"/>
   </w:num>
   <w:num w:numId="20">
-    <w:abstractNumId w:val="23"/>
+    <w:abstractNumId w:val="24"/>
   </w:num>
   <w:num w:numId="21">
-    <w:abstractNumId w:val="21"/>
+    <w:abstractNumId w:val="22"/>
   </w:num>
   <w:num w:numId="22">
     <w:abstractNumId w:val="2"/>
   </w:num>
   <w:num w:numId="23">
-    <w:abstractNumId w:val="8"/>
+    <w:abstractNumId w:val="9"/>
   </w:num>
   <w:num w:numId="24">
-    <w:abstractNumId w:val="19"/>
+    <w:abstractNumId w:val="20"/>
+  </w:num>
+  <w:num w:numId="25">
+    <w:abstractNumId w:val="7"/>
   </w:num>
 </w:numbering>
 </file>

</xml_diff>